<commit_message>
added 1 excel and word
</commit_message>
<xml_diff>
--- a/New Microsoft Word Document.docx
+++ b/New Microsoft Word Document.docx
@@ -20,7 +20,13 @@
         <w:rPr>
           <w:lang w:val="en-GB"/>
         </w:rPr>
-        <w:t xml:space="preserve"> to en</w:t>
+        <w:t xml:space="preserve"> to </w:t>
+      </w:r>
+      <w:r>
+        <w:rPr>
+          <w:lang w:val="en-GB"/>
+        </w:rPr>
+        <w:t>English and maths</w:t>
       </w:r>
       <w:bookmarkStart w:id="0" w:name="_GoBack"/>
       <w:bookmarkEnd w:id="0"/>

</xml_diff>